<commit_message>
final dokumentation + PDF
</commit_message>
<xml_diff>
--- a/src/LoggingService/SyslogClient_Dokumentation.docx
+++ b/src/LoggingService/SyslogClient_Dokumentation.docx
@@ -48,23 +48,7 @@
           <w:szCs w:val="24"/>
           <w:lang w:val="de-DE"/>
         </w:rPr>
-        <w:t xml:space="preserve">Der Syslog-Client kann als Kommandozeilen-Programm gestartet werden und benötigt dafür folgende 5 </w:t>
-      </w:r>
-      <w:r>
-        <w:rPr>
-          <w:sz w:val="24"/>
-          <w:szCs w:val="24"/>
-          <w:lang w:val="de-DE"/>
-        </w:rPr>
-        <w:t>Kommandozeilenparameter</w:t>
-      </w:r>
-      <w:r>
-        <w:rPr>
-          <w:sz w:val="24"/>
-          <w:szCs w:val="24"/>
-          <w:lang w:val="de-DE"/>
-        </w:rPr>
-        <w:t>:</w:t>
+        <w:t>Der Syslog-Client kann als Kommandozeilen-Programm gestartet werden und benötigt dafür folgende 5 Kommandozeilenparameter:</w:t>
       </w:r>
     </w:p>
     <w:p>
@@ -163,13 +147,6 @@
           <w:lang w:val="de-DE"/>
         </w:rPr>
         <w:br/>
-      </w:r>
-      <w:r>
-        <w:rPr>
-          <w:sz w:val="24"/>
-          <w:szCs w:val="24"/>
-          <w:lang w:val="de-DE"/>
-        </w:rPr>
         <w:t>Bsp. : „6“ oder „line printer subsystem“ ergeben beide den numerischen Code 6 für die Facility.</w:t>
       </w:r>
     </w:p>
@@ -192,31 +169,7 @@
           <w:szCs w:val="24"/>
           <w:lang w:val="de-DE"/>
         </w:rPr>
-        <w:t>„</w:t>
-      </w:r>
-      <w:r>
-        <w:rPr>
-          <w:sz w:val="24"/>
-          <w:szCs w:val="24"/>
-          <w:lang w:val="de-DE"/>
-        </w:rPr>
-        <w:t>Severity</w:t>
-      </w:r>
-      <w:r>
-        <w:rPr>
-          <w:sz w:val="24"/>
-          <w:szCs w:val="24"/>
-          <w:lang w:val="de-DE"/>
-        </w:rPr>
-        <w:t>“ für die PRI.</w:t>
-      </w:r>
-      <w:r>
-        <w:rPr>
-          <w:sz w:val="24"/>
-          <w:szCs w:val="24"/>
-          <w:lang w:val="de-DE"/>
-        </w:rPr>
-        <w:t xml:space="preserve"> Hierfür kann wie bei der Facility direkt der numerische Code oder der String für die Severity angegeben werden</w:t>
+        <w:t>„Severity“ für die PRI. Hierfür kann wie bei der Facility direkt der numerische Code oder der String für die Severity angegeben werden</w:t>
       </w:r>
       <w:r>
         <w:rPr>
@@ -251,7 +204,31 @@
           <w:szCs w:val="24"/>
           <w:lang w:val="de-DE"/>
         </w:rPr>
-        <w:t xml:space="preserve"> in der Dokumentation auf Seite 11 nachgelesen werden.</w:t>
+        <w:t xml:space="preserve"> in der Dokumentation</w:t>
+      </w:r>
+      <w:r>
+        <w:rPr>
+          <w:sz w:val="24"/>
+          <w:szCs w:val="24"/>
+          <w:lang w:val="de-DE"/>
+        </w:rPr>
+        <w:t xml:space="preserve"> </w:t>
+      </w:r>
+      <w:r>
+        <w:rPr>
+          <w:sz w:val="24"/>
+          <w:szCs w:val="24"/>
+          <w:lang w:val="de-DE"/>
+        </w:rPr>
+        <w:t>des Syslog-Protokolls</w:t>
+      </w:r>
+      <w:r>
+        <w:rPr>
+          <w:sz w:val="24"/>
+          <w:szCs w:val="24"/>
+          <w:lang w:val="de-DE"/>
+        </w:rPr>
+        <w:t xml:space="preserve"> auf Seite 11 nachgelesen werden.</w:t>
       </w:r>
       <w:r>
         <w:rPr>
@@ -266,21 +243,7 @@
           <w:sz w:val="24"/>
           <w:szCs w:val="24"/>
         </w:rPr>
-        <w:t>Also statt „</w:t>
-      </w:r>
-      <w:r>
-        <w:rPr>
-          <w:sz w:val="24"/>
-          <w:szCs w:val="24"/>
-        </w:rPr>
-        <w:t>Alert: action must be taken immediately</w:t>
-      </w:r>
-      <w:r>
-        <w:rPr>
-          <w:sz w:val="24"/>
-          <w:szCs w:val="24"/>
-        </w:rPr>
-        <w:t>“ nur „Alert“.</w:t>
+        <w:t>Also statt „Alert: action must be taken immediately“ nur „Alert“.</w:t>
       </w:r>
       <w:r>
         <w:rPr>
@@ -367,25 +330,7 @@
           <w:szCs w:val="24"/>
           <w:lang w:val="de-DE"/>
         </w:rPr>
-        <w:t>"</w:t>
-      </w:r>
-      <w:r>
-        <w:rPr>
-          <w:rFonts w:cstheme="minorHAnsi"/>
-          <w:sz w:val="24"/>
-          <w:szCs w:val="24"/>
-          <w:lang w:val="de-DE"/>
-        </w:rPr>
-        <w:t>-</w:t>
-      </w:r>
-      <w:r>
-        <w:rPr>
-          <w:rFonts w:cstheme="minorHAnsi"/>
-          <w:sz w:val="24"/>
-          <w:szCs w:val="24"/>
-          <w:lang w:val="de-DE"/>
-        </w:rPr>
-        <w:t>"</w:t>
+        <w:t>"-"</w:t>
       </w:r>
       <w:r>
         <w:rPr>
@@ -423,15 +368,7 @@
           <w:szCs w:val="24"/>
           <w:lang w:val="de-DE"/>
         </w:rPr>
-        <w:t xml:space="preserve"> </w:t>
-      </w:r>
-      <w:r>
-        <w:rPr>
-          <w:sz w:val="24"/>
-          <w:szCs w:val="24"/>
-          <w:lang w:val="de-DE"/>
-        </w:rPr>
-        <w:t>Bei leerem String (</w:t>
+        <w:t xml:space="preserve"> Bei leerem String (</w:t>
       </w:r>
       <w:r>
         <w:rPr>
@@ -579,29 +516,7 @@
           <w:szCs w:val="24"/>
           <w:lang w:val="de-DE"/>
         </w:rPr>
-        <w:t>"</w:t>
-      </w:r>
-      <w:r>
-        <w:rPr>
-          <w:rFonts w:cstheme="minorHAnsi"/>
-          <w:b/>
-          <w:bCs/>
-          <w:sz w:val="24"/>
-          <w:szCs w:val="24"/>
-          <w:lang w:val="de-DE"/>
-        </w:rPr>
-        <w:t>Das ist meine Nachricht</w:t>
-      </w:r>
-      <w:r>
-        <w:rPr>
-          <w:rFonts w:cstheme="minorHAnsi"/>
-          <w:b/>
-          <w:bCs/>
-          <w:sz w:val="24"/>
-          <w:szCs w:val="24"/>
-          <w:lang w:val="de-DE"/>
-        </w:rPr>
-        <w:t>"</w:t>
+        <w:t>"Das ist meine Nachricht"</w:t>
       </w:r>
     </w:p>
     <w:p>
@@ -683,16 +598,7 @@
           <w:szCs w:val="24"/>
           <w:lang w:val="de-DE"/>
         </w:rPr>
-        <w:t>Das ist meine Nachricht</w:t>
-      </w:r>
-      <w:r>
-        <w:rPr>
-          <w:rFonts w:cstheme="minorHAnsi"/>
-          <w:sz w:val="24"/>
-          <w:szCs w:val="24"/>
-          <w:lang w:val="de-DE"/>
-        </w:rPr>
-        <w:t>“</w:t>
+        <w:t>Das ist meine Nachricht“</w:t>
       </w:r>
     </w:p>
     <w:p>
@@ -735,267 +641,34 @@
           <w:szCs w:val="24"/>
           <w:lang w:val="de-DE"/>
         </w:rPr>
-        <w:t>"</w:t>
-      </w:r>
-      <w:r>
-        <w:rPr>
-          <w:rFonts w:cstheme="minorHAnsi"/>
-          <w:b/>
-          <w:bCs/>
-          <w:sz w:val="24"/>
-          <w:szCs w:val="24"/>
-          <w:lang w:val="de-DE"/>
-        </w:rPr>
-        <w:t>mail system</w:t>
-      </w:r>
-      <w:r>
-        <w:rPr>
-          <w:rFonts w:cstheme="minorHAnsi"/>
-          <w:b/>
-          <w:bCs/>
-          <w:sz w:val="24"/>
-          <w:szCs w:val="24"/>
-          <w:lang w:val="de-DE"/>
-        </w:rPr>
-        <w:t>"</w:t>
-      </w:r>
-      <w:r>
-        <w:rPr>
-          <w:rFonts w:cstheme="minorHAnsi"/>
-          <w:b/>
-          <w:bCs/>
-          <w:sz w:val="24"/>
-          <w:szCs w:val="24"/>
-          <w:lang w:val="de-DE"/>
-        </w:rPr>
-        <w:t xml:space="preserve"> </w:t>
-      </w:r>
-      <w:r>
-        <w:rPr>
-          <w:rFonts w:cstheme="minorHAnsi"/>
-          <w:b/>
-          <w:bCs/>
-          <w:sz w:val="24"/>
-          <w:szCs w:val="24"/>
-          <w:lang w:val="de-DE"/>
-        </w:rPr>
-        <w:t>"</w:t>
-      </w:r>
-      <w:r>
-        <w:rPr>
-          <w:rFonts w:cstheme="minorHAnsi"/>
-          <w:b/>
-          <w:bCs/>
-          <w:sz w:val="24"/>
-          <w:szCs w:val="24"/>
-          <w:lang w:val="de-DE"/>
-        </w:rPr>
-        <w:t>Emergency</w:t>
-      </w:r>
-      <w:r>
-        <w:rPr>
-          <w:rFonts w:cstheme="minorHAnsi"/>
-          <w:b/>
-          <w:bCs/>
-          <w:sz w:val="24"/>
-          <w:szCs w:val="24"/>
-          <w:lang w:val="de-DE"/>
-        </w:rPr>
-        <w:t>"</w:t>
-      </w:r>
-      <w:r>
-        <w:rPr>
-          <w:rFonts w:cstheme="minorHAnsi"/>
-          <w:b/>
-          <w:bCs/>
-          <w:sz w:val="24"/>
-          <w:szCs w:val="24"/>
-          <w:lang w:val="de-DE"/>
-        </w:rPr>
-        <w:t xml:space="preserve"> </w:t>
-      </w:r>
-      <w:r>
-        <w:rPr>
-          <w:rFonts w:cstheme="minorHAnsi"/>
-          <w:b/>
-          <w:bCs/>
-          <w:sz w:val="24"/>
-          <w:szCs w:val="24"/>
-          <w:lang w:val="de-DE"/>
-        </w:rPr>
-        <w:t>"</w:t>
-      </w:r>
-      <w:r>
-        <w:rPr>
-          <w:rFonts w:cstheme="minorHAnsi"/>
-          <w:b/>
-          <w:bCs/>
-          <w:sz w:val="24"/>
-          <w:szCs w:val="24"/>
-          <w:lang w:val="de-DE"/>
-        </w:rPr>
-        <w:t>Logging-App</w:t>
-      </w:r>
-      <w:r>
-        <w:rPr>
-          <w:rFonts w:cstheme="minorHAnsi"/>
-          <w:b/>
-          <w:bCs/>
-          <w:sz w:val="24"/>
-          <w:szCs w:val="24"/>
-          <w:lang w:val="de-DE"/>
-        </w:rPr>
-        <w:t>"</w:t>
-      </w:r>
-      <w:r>
-        <w:rPr>
-          <w:rFonts w:cstheme="minorHAnsi"/>
-          <w:b/>
-          <w:bCs/>
-          <w:sz w:val="24"/>
-          <w:szCs w:val="24"/>
-          <w:lang w:val="de-DE"/>
-        </w:rPr>
-        <w:t xml:space="preserve"> </w:t>
-      </w:r>
-      <w:r>
-        <w:rPr>
-          <w:rFonts w:cstheme="minorHAnsi"/>
-          <w:b/>
-          <w:bCs/>
-          <w:sz w:val="24"/>
-          <w:szCs w:val="24"/>
-          <w:lang w:val="de-DE"/>
-        </w:rPr>
-        <w:t>""</w:t>
-      </w:r>
-      <w:r>
-        <w:rPr>
-          <w:rFonts w:cstheme="minorHAnsi"/>
-          <w:b/>
-          <w:bCs/>
-          <w:sz w:val="24"/>
-          <w:szCs w:val="24"/>
-          <w:lang w:val="de-DE"/>
-        </w:rPr>
-        <w:t xml:space="preserve"> </w:t>
-      </w:r>
-      <w:r>
-        <w:rPr>
-          <w:rFonts w:cstheme="minorHAnsi"/>
-          <w:b/>
-          <w:bCs/>
-          <w:sz w:val="24"/>
-          <w:szCs w:val="24"/>
-          <w:lang w:val="de-DE"/>
-        </w:rPr>
-        <w:t>"</w:t>
-      </w:r>
-      <w:r>
-        <w:rPr>
-          <w:rFonts w:cstheme="minorHAnsi"/>
-          <w:b/>
-          <w:bCs/>
-          <w:sz w:val="24"/>
-          <w:szCs w:val="24"/>
-          <w:lang w:val="de-DE"/>
-        </w:rPr>
-        <w:t>Eine Nachricht</w:t>
-      </w:r>
-      <w:r>
-        <w:rPr>
-          <w:rFonts w:cstheme="minorHAnsi"/>
-          <w:b/>
-          <w:bCs/>
-          <w:sz w:val="24"/>
-          <w:szCs w:val="24"/>
-          <w:lang w:val="de-DE"/>
-        </w:rPr>
-        <w:t>"</w:t>
-      </w:r>
-    </w:p>
-    <w:p>
-      <w:pPr>
-        <w:rPr>
-          <w:rFonts w:cstheme="minorHAnsi"/>
-          <w:sz w:val="24"/>
-          <w:szCs w:val="24"/>
-          <w:lang w:val="de-DE"/>
-        </w:rPr>
-      </w:pPr>
-      <w:r>
-        <w:rPr>
-          <w:rFonts w:cstheme="minorHAnsi"/>
-          <w:sz w:val="24"/>
-          <w:szCs w:val="24"/>
-        </w:rPr>
-        <w:t xml:space="preserve">Die Facility ist </w:t>
-      </w:r>
-      <w:r>
-        <w:rPr>
-          <w:rFonts w:cstheme="minorHAnsi"/>
-          <w:sz w:val="24"/>
-          <w:szCs w:val="24"/>
-        </w:rPr>
-        <w:t>2</w:t>
-      </w:r>
-      <w:r>
-        <w:rPr>
-          <w:rFonts w:cstheme="minorHAnsi"/>
-          <w:sz w:val="24"/>
-          <w:szCs w:val="24"/>
-        </w:rPr>
-        <w:t xml:space="preserve"> (mail system) und die Severity </w:t>
-      </w:r>
-      <w:r>
-        <w:rPr>
-          <w:rFonts w:cstheme="minorHAnsi"/>
-          <w:sz w:val="24"/>
-          <w:szCs w:val="24"/>
-        </w:rPr>
-        <w:t>0</w:t>
-      </w:r>
-      <w:r>
-        <w:rPr>
-          <w:rFonts w:cstheme="minorHAnsi"/>
-          <w:sz w:val="24"/>
-          <w:szCs w:val="24"/>
-        </w:rPr>
-        <w:t xml:space="preserve"> (</w:t>
-      </w:r>
-      <w:r>
-        <w:rPr>
-          <w:rFonts w:cstheme="minorHAnsi"/>
-          <w:sz w:val="24"/>
-          <w:szCs w:val="24"/>
-        </w:rPr>
-        <w:t>Emergency</w:t>
-      </w:r>
-      <w:r>
-        <w:rPr>
-          <w:rFonts w:cstheme="minorHAnsi"/>
-          <w:sz w:val="24"/>
-          <w:szCs w:val="24"/>
-        </w:rPr>
-        <w:t xml:space="preserve">). </w:t>
-      </w:r>
-      <w:r>
-        <w:rPr>
-          <w:rFonts w:cstheme="minorHAnsi"/>
-          <w:sz w:val="24"/>
-          <w:szCs w:val="24"/>
-          <w:lang w:val="de-DE"/>
-        </w:rPr>
-        <w:t>Als App-Name wird „Logging-App“ verwendet</w:t>
-      </w:r>
-      <w:r>
-        <w:rPr>
-          <w:rFonts w:cstheme="minorHAnsi"/>
-          <w:sz w:val="24"/>
-          <w:szCs w:val="24"/>
-          <w:lang w:val="de-DE"/>
-        </w:rPr>
-        <w:t xml:space="preserve">. Als MSGID wird hier der leere String verwendet, weshalb </w:t>
+        <w:t>"mail system" "Emergency" "Logging-App" "" "Eine Nachricht"</w:t>
+      </w:r>
+    </w:p>
+    <w:p>
+      <w:pPr>
+        <w:rPr>
+          <w:rFonts w:cstheme="minorHAnsi"/>
+          <w:sz w:val="24"/>
+          <w:szCs w:val="24"/>
+          <w:lang w:val="de-DE"/>
+        </w:rPr>
+      </w:pPr>
+      <w:r>
+        <w:rPr>
+          <w:rFonts w:cstheme="minorHAnsi"/>
+          <w:sz w:val="24"/>
+          <w:szCs w:val="24"/>
+        </w:rPr>
+        <w:t xml:space="preserve">Die Facility ist 2 (mail system) und die Severity 0 (Emergency). </w:t>
+      </w:r>
+      <w:r>
+        <w:rPr>
+          <w:rFonts w:cstheme="minorHAnsi"/>
+          <w:sz w:val="24"/>
+          <w:szCs w:val="24"/>
+          <w:lang w:val="de-DE"/>
+        </w:rPr>
+        <w:t xml:space="preserve">Als App-Name wird „Logging-App“ verwendet. Als MSGID wird hier der leere String verwendet, weshalb </w:t>
       </w:r>
       <w:r>
         <w:rPr>
@@ -1030,25 +703,7 @@
           <w:szCs w:val="24"/>
           <w:lang w:val="de-DE"/>
         </w:rPr>
-        <w:t>"-")</w:t>
-      </w:r>
-      <w:r>
-        <w:rPr>
-          <w:rFonts w:cstheme="minorHAnsi"/>
-          <w:sz w:val="24"/>
-          <w:szCs w:val="24"/>
-          <w:lang w:val="de-DE"/>
-        </w:rPr>
-        <w:t xml:space="preserve"> wird. </w:t>
-      </w:r>
-      <w:r>
-        <w:rPr>
-          <w:rFonts w:cstheme="minorHAnsi"/>
-          <w:sz w:val="24"/>
-          <w:szCs w:val="24"/>
-          <w:lang w:val="de-DE"/>
-        </w:rPr>
-        <w:t>Die zu loggende Nachricht ist „Eine Nachricht“</w:t>
+        <w:t>"-") wird. Die zu loggende Nachricht ist „Eine Nachricht“</w:t>
       </w:r>
       <w:r>
         <w:rPr>
@@ -1115,7 +770,37 @@
           <w:lang w:val="de-DE"/>
         </w:rPr>
         <w:lastRenderedPageBreak/>
-        <w:t>Kurze Erklärung aller Teile der Syslog-Nachricht</w:t>
+        <w:t>A</w:t>
+      </w:r>
+      <w:r>
+        <w:rPr>
+          <w:b/>
+          <w:bCs/>
+          <w:sz w:val="28"/>
+          <w:szCs w:val="28"/>
+          <w:lang w:val="de-DE"/>
+        </w:rPr>
+        <w:t xml:space="preserve">nmerkungen zu den Bestandteilen </w:t>
+      </w:r>
+      <w:r>
+        <w:rPr>
+          <w:b/>
+          <w:bCs/>
+          <w:sz w:val="28"/>
+          <w:szCs w:val="28"/>
+          <w:lang w:val="de-DE"/>
+        </w:rPr>
+        <w:t>der</w:t>
+      </w:r>
+      <w:r>
+        <w:rPr>
+          <w:b/>
+          <w:bCs/>
+          <w:sz w:val="28"/>
+          <w:szCs w:val="28"/>
+          <w:lang w:val="de-DE"/>
+        </w:rPr>
+        <w:t xml:space="preserve"> Syslog-Nachricht</w:t>
       </w:r>
     </w:p>
     <w:p>
@@ -1361,25 +1046,7 @@
           <w:szCs w:val="24"/>
           <w:lang w:val="de-DE"/>
         </w:rPr>
-        <w:t xml:space="preserve">„MSGID“: Vierter </w:t>
-      </w:r>
-      <w:r>
-        <w:rPr>
-          <w:rFonts w:cstheme="minorHAnsi"/>
-          <w:sz w:val="24"/>
-          <w:szCs w:val="24"/>
-          <w:lang w:val="de-DE"/>
-        </w:rPr>
-        <w:t>Kommandozeilenparameter</w:t>
-      </w:r>
-      <w:r>
-        <w:rPr>
-          <w:rFonts w:cstheme="minorHAnsi"/>
-          <w:sz w:val="24"/>
-          <w:szCs w:val="24"/>
-          <w:lang w:val="de-DE"/>
-        </w:rPr>
-        <w:t xml:space="preserve"> und vom Nutzer frei wählbar.</w:t>
+        <w:t>„MSGID“: Vierter Kommandozeilenparameter und vom Nutzer frei wählbar.</w:t>
       </w:r>
     </w:p>
     <w:p>
@@ -2198,6 +1865,7 @@
   <w:style w:type="character" w:default="1" w:styleId="DefaultParagraphFont">
     <w:name w:val="Default Paragraph Font"/>
     <w:uiPriority w:val="1"/>
+    <w:semiHidden/>
     <w:unhideWhenUsed/>
   </w:style>
   <w:style w:type="table" w:default="1" w:styleId="TableNormal">

</xml_diff>